<commit_message>
chinh lai nut xoa phan hinh
</commit_message>
<xml_diff>
--- a/wwwroot/MauDKCOt/GIAY_DK_HINH.docx
+++ b/wwwroot/MauDKCOt/GIAY_DK_HINH.docx
@@ -64,7 +64,7 @@
                 <v:shape id="_x0000_s1026" type="#_x0000_t75" style="position:absolute;left:0;text-align:left;margin-left:93.35pt;margin-top:12.3pt;width:53.5pt;height:65.8pt;z-index:-251658240">
                   <v:imagedata r:id="rId6" o:title=""/>
                 </v:shape>
-                <o:OLEObject Type="Embed" ProgID="CorelDraw.Graphic.24" ShapeID="_x0000_s1026" DrawAspect="Content" ObjectID="_1814604130" r:id="rId7"/>
+                <o:OLEObject Type="Embed" ProgID="CorelDraw.Graphic.24" ShapeID="_x0000_s1026" DrawAspect="Content" ObjectID="_1815500457" r:id="rId7"/>
               </w:object>
             </w:r>
             <w:r>
@@ -426,7 +426,7 @@
                 <w:sz w:val="40"/>
                 <w:szCs w:val="40"/>
               </w:rPr>
-              <w:t>HÌNH</w:t>
+              <w:t>LINH</w:t>
             </w:r>
           </w:p>
           <w:p>
@@ -1032,6 +1032,8 @@
                 <w:r>
                   <w:rPr>
                     <w:rFonts w:ascii="Times New Roman" w:hAnsi="Times New Roman" w:cs="Times New Roman"/>
+                    <w:b/>
+                    <w:bCs/>
                     <w:sz w:val="28"/>
                     <w:szCs w:val="28"/>
                   </w:rPr>
@@ -1136,24 +1138,6 @@
           </w:p>
           <w:p>
             <w:pPr>
-              <w:spacing w:line="360" w:lineRule="auto"/>
-              <w:rPr>
-                <w:rFonts w:ascii="Times New Roman" w:hAnsi="Times New Roman" w:cs="Times New Roman"/>
-                <w:sz w:val="28"/>
-                <w:szCs w:val="28"/>
-              </w:rPr>
-            </w:pPr>
-            <w:r>
-              <w:rPr>
-                <w:rFonts w:ascii="Times New Roman" w:hAnsi="Times New Roman" w:cs="Times New Roman"/>
-                <w:sz w:val="28"/>
-                <w:szCs w:val="28"/>
-              </w:rPr>
-              <w:t>………………………………………………………………………………………………….</w:t>
-            </w:r>
-          </w:p>
-          <w:p>
-            <w:pPr>
               <w:spacing w:line="276" w:lineRule="auto"/>
               <w:rPr>
                 <w:rFonts w:ascii="Times New Roman" w:hAnsi="Times New Roman" w:cs="Times New Roman"/>
@@ -1268,7 +1252,23 @@
                 <w:sz w:val="28"/>
                 <w:szCs w:val="28"/>
               </w:rPr>
-              <w:t>Tôi xin cam kết và chịu hoàn toàn trách nhiệm về việc đứng tên đăng ký gửi cốt tại bổn tự.</w:t>
+              <w:t xml:space="preserve">Tôi xin cam kết và chịu hoàn toàn trách nhiệm về việc đứng tên đăng ký gửi </w:t>
+            </w:r>
+            <w:r>
+              <w:rPr>
+                <w:rFonts w:ascii="Times New Roman" w:hAnsi="Times New Roman" w:cs="Times New Roman"/>
+                <w:sz w:val="28"/>
+                <w:szCs w:val="28"/>
+              </w:rPr>
+              <w:t>linh thờ</w:t>
+            </w:r>
+            <w:r>
+              <w:rPr>
+                <w:rFonts w:ascii="Times New Roman" w:hAnsi="Times New Roman" w:cs="Times New Roman"/>
+                <w:sz w:val="28"/>
+                <w:szCs w:val="28"/>
+              </w:rPr>
+              <w:t xml:space="preserve"> tại bổn tự.</w:t>
             </w:r>
           </w:p>
           <w:p>
@@ -3500,10 +3500,12 @@
     <w:rsid w:val="000C140C"/>
     <w:rsid w:val="00115553"/>
     <w:rsid w:val="00131674"/>
+    <w:rsid w:val="001F429F"/>
     <w:rsid w:val="002C2B92"/>
     <w:rsid w:val="00367528"/>
     <w:rsid w:val="003D788D"/>
     <w:rsid w:val="0043115B"/>
+    <w:rsid w:val="00440211"/>
     <w:rsid w:val="004664D8"/>
     <w:rsid w:val="00481E39"/>
     <w:rsid w:val="0049025F"/>

</xml_diff>